<commit_message>
Changes: - Updated and migrated dbBoards database; it now contains columns for all possible attributes that a board dictionary can contain - Populated the dbBoards database with current attribute data for all available boards - Styled the Contact page and added the ContactForm form - Set up dummy email server for contact submissions (emails just go to the console now, I will set up an actual email server when the website goes live) - Updated README with information about how to access the admin site and how to update the database
</commit_message>
<xml_diff>
--- a/djangoFrontend/mysite/README.docx
+++ b/djangoFrontend/mysite/README.docx
@@ -262,7 +262,68 @@
     </w:p>
     <w:p>
       <w:r>
-        <w:t>Right now the Home view looks something like this:</w:t>
+        <w:t>To close the development server, press CTRL+C.</w:t>
+      </w:r>
+    </w:p>
+    <w:p/>
+    <w:p>
+      <w:r>
+        <w:t xml:space="preserve">So that’s about all I have so far. Content soon to come, stay posted </w:t>
+      </w:r>
+      <w:r>
+        <w:sym w:font="Wingdings" w:char="F04A"/>
+      </w:r>
+    </w:p>
+    <w:p>
+      <w:pPr>
+        <w:rPr>
+          <w:b/>
+        </w:rPr>
+      </w:pPr>
+      <w:r>
+        <w:rPr>
+          <w:b/>
+        </w:rPr>
+        <w:t>Django</w:t>
+      </w:r>
+      <w:r>
+        <w:rPr>
+          <w:b/>
+        </w:rPr>
+        <w:t xml:space="preserve"> Admin Site</w:t>
+      </w:r>
+      <w:r>
+        <w:rPr>
+          <w:b/>
+        </w:rPr>
+        <w:t>:</w:t>
+      </w:r>
+    </w:p>
+    <w:p>
+      <w:r>
+        <w:lastRenderedPageBreak/>
+        <w:t>Django offers an administrator site that is useful for managing backend site data that is stored in SQLite database(s).</w:t>
+      </w:r>
+    </w:p>
+    <w:p>
+      <w:r>
+        <w:t xml:space="preserve">You can view and manipulate the data that is currently stored in whatever models you currently have registered with the admin site (see the </w:t>
+      </w:r>
+      <w:proofErr w:type="spellStart"/>
+      <w:r>
+        <w:t>mysite</w:t>
+      </w:r>
+      <w:proofErr w:type="spellEnd"/>
+      <w:r>
+        <w:t xml:space="preserve"> admin.py file for an example of how to register a model). Below is a screenshot of part of the edit page for a record in the </w:t>
+      </w:r>
+      <w:proofErr w:type="spellStart"/>
+      <w:r>
+        <w:t>dbBoards</w:t>
+      </w:r>
+      <w:proofErr w:type="spellEnd"/>
+      <w:r>
+        <w:t xml:space="preserve"> database:</w:t>
       </w:r>
     </w:p>
     <w:p>
@@ -270,12 +331,11 @@
         <w:rPr>
           <w:noProof/>
         </w:rPr>
-        <w:lastRenderedPageBreak/>
         <w:drawing>
-          <wp:inline distT="0" distB="0" distL="0" distR="0" wp14:anchorId="14A328A6" wp14:editId="4147815E">
-            <wp:extent cx="5990423" cy="1318260"/>
-            <wp:effectExtent l="0" t="0" r="0" b="0"/>
-            <wp:docPr id="3" name="Picture 3"/>
+          <wp:inline distT="0" distB="0" distL="0" distR="0" wp14:anchorId="28AE08F8" wp14:editId="379AE783">
+            <wp:extent cx="5095875" cy="3581400"/>
+            <wp:effectExtent l="0" t="0" r="9525" b="0"/>
+            <wp:docPr id="6" name="Picture 6"/>
             <wp:cNvGraphicFramePr>
               <a:graphicFrameLocks xmlns:a="http://schemas.openxmlformats.org/drawingml/2006/main" noChangeAspect="1"/>
             </wp:cNvGraphicFramePr>
@@ -288,13 +348,13 @@
                   </pic:nvPicPr>
                   <pic:blipFill rotWithShape="1">
                     <a:blip r:embed="rId10"/>
-                    <a:srcRect b="28080"/>
+                    <a:srcRect b="47632"/>
                     <a:stretch/>
                   </pic:blipFill>
                   <pic:spPr bwMode="auto">
                     <a:xfrm>
                       <a:off x="0" y="0"/>
-                      <a:ext cx="6061224" cy="1333840"/>
+                      <a:ext cx="5095875" cy="3581400"/>
                     </a:xfrm>
                     <a:prstGeom prst="rect">
                       <a:avLst/>
@@ -317,18 +377,163 @@
     </w:p>
     <w:p>
       <w:r>
-        <w:t>To close the development server, press CTRL+C.</w:t>
+        <w:t xml:space="preserve">While you have the development server running you can access the admin site by going to </w:t>
+      </w:r>
+      <w:hyperlink r:id="rId11" w:history="1">
+        <w:r>
+          <w:rPr>
+            <w:rStyle w:val="Hyperlink"/>
+          </w:rPr>
+          <w:t>http://127.0.0.1:8000/admin/</w:t>
+        </w:r>
+      </w:hyperlink>
+      <w:r>
+        <w:t>. The username is “admin” and the password is “Administrator.”</w:t>
+      </w:r>
+    </w:p>
+    <w:p>
+      <w:pPr>
+        <w:rPr>
+          <w:b/>
+        </w:rPr>
+      </w:pPr>
+      <w:r>
+        <w:rPr>
+          <w:b/>
+        </w:rPr>
+        <w:t xml:space="preserve">Populating the </w:t>
+      </w:r>
+      <w:proofErr w:type="spellStart"/>
+      <w:r>
+        <w:rPr>
+          <w:b/>
+        </w:rPr>
+        <w:t>dbBoards</w:t>
+      </w:r>
+      <w:proofErr w:type="spellEnd"/>
+      <w:r>
+        <w:rPr>
+          <w:b/>
+        </w:rPr>
+        <w:t xml:space="preserve"> Database</w:t>
+      </w:r>
+      <w:r>
+        <w:rPr>
+          <w:b/>
+        </w:rPr>
+        <w:t>:</w:t>
+      </w:r>
+    </w:p>
+    <w:p>
+      <w:r>
+        <w:t xml:space="preserve">To </w:t>
+      </w:r>
+      <w:r>
+        <w:t xml:space="preserve">update the list of boards and their attributes, which is stored in the </w:t>
+      </w:r>
+      <w:proofErr w:type="spellStart"/>
+      <w:r>
+        <w:t>dbBoard</w:t>
+      </w:r>
+      <w:proofErr w:type="spellEnd"/>
+      <w:r>
+        <w:t xml:space="preserve"> database model</w:t>
+      </w:r>
+      <w:r>
+        <w:t xml:space="preserve">, navigate to the </w:t>
+      </w:r>
+      <w:proofErr w:type="spellStart"/>
+      <w:r>
+        <w:t>mysite</w:t>
+      </w:r>
+      <w:proofErr w:type="spellEnd"/>
+      <w:r>
+        <w:t xml:space="preserve"> folder and run </w:t>
+      </w:r>
+      <w:proofErr w:type="spellStart"/>
+      <w:r>
+        <w:t>manage.py’s</w:t>
+      </w:r>
+      <w:proofErr w:type="spellEnd"/>
+      <w:r>
+        <w:t xml:space="preserve"> </w:t>
+      </w:r>
+      <w:proofErr w:type="spellStart"/>
+      <w:r>
+        <w:t>populate_db</w:t>
+      </w:r>
+      <w:proofErr w:type="spellEnd"/>
+      <w:r>
+        <w:t xml:space="preserve"> </w:t>
+      </w:r>
+      <w:r>
+        <w:t>command</w:t>
+      </w:r>
+      <w:r>
+        <w:t xml:space="preserve">, then wait for the </w:t>
+      </w:r>
+      <w:proofErr w:type="spellStart"/>
+      <w:r>
+        <w:t>boardDB.getAttributes</w:t>
+      </w:r>
+      <w:proofErr w:type="spellEnd"/>
+      <w:r>
+        <w:t>() method to run and the database to be populated with the result (it takes about a minute)</w:t>
+      </w:r>
+      <w:r>
+        <w:t>:</w:t>
+      </w:r>
+    </w:p>
+    <w:p>
+      <w:r>
+        <w:rPr>
+          <w:noProof/>
+        </w:rPr>
+        <w:drawing>
+          <wp:inline distT="0" distB="0" distL="0" distR="0" wp14:anchorId="4604CAC9" wp14:editId="31D54FAA">
+            <wp:extent cx="6105518" cy="952500"/>
+            <wp:effectExtent l="0" t="0" r="0" b="0"/>
+            <wp:docPr id="7" name="Picture 7"/>
+            <wp:cNvGraphicFramePr>
+              <a:graphicFrameLocks xmlns:a="http://schemas.openxmlformats.org/drawingml/2006/main" noChangeAspect="1"/>
+            </wp:cNvGraphicFramePr>
+            <a:graphic xmlns:a="http://schemas.openxmlformats.org/drawingml/2006/main">
+              <a:graphicData uri="http://schemas.openxmlformats.org/drawingml/2006/picture">
+                <pic:pic xmlns:pic="http://schemas.openxmlformats.org/drawingml/2006/picture">
+                  <pic:nvPicPr>
+                    <pic:cNvPr id="1" name=""/>
+                    <pic:cNvPicPr/>
+                  </pic:nvPicPr>
+                  <pic:blipFill rotWithShape="1">
+                    <a:blip r:embed="rId12"/>
+                    <a:srcRect r="6795"/>
+                    <a:stretch/>
+                  </pic:blipFill>
+                  <pic:spPr bwMode="auto">
+                    <a:xfrm>
+                      <a:off x="0" y="0"/>
+                      <a:ext cx="6120098" cy="954775"/>
+                    </a:xfrm>
+                    <a:prstGeom prst="rect">
+                      <a:avLst/>
+                    </a:prstGeom>
+                    <a:ln>
+                      <a:noFill/>
+                    </a:ln>
+                    <a:extLst>
+                      <a:ext uri="{53640926-AAD7-44D8-BBD7-CCE9431645EC}">
+                        <a14:shadowObscured xmlns:a14="http://schemas.microsoft.com/office/drawing/2010/main"/>
+                      </a:ext>
+                    </a:extLst>
+                  </pic:spPr>
+                </pic:pic>
+              </a:graphicData>
+            </a:graphic>
+          </wp:inline>
+        </w:drawing>
       </w:r>
     </w:p>
     <w:p/>
-    <w:p>
-      <w:r>
-        <w:t xml:space="preserve">So that’s about all I have so far. Content soon to come, stay posted </w:t>
-      </w:r>
-      <w:r>
-        <w:sym w:font="Wingdings" w:char="F04A"/>
-      </w:r>
-    </w:p>
     <w:p/>
     <w:p>
       <w:bookmarkStart w:id="0" w:name="_GoBack"/>

</xml_diff>